<commit_message>
Site updated: 2022-06-28 23:45:47
</commit_message>
<xml_diff>
--- a/2022/02/25/GAMES101-Geometry-2/公式.docx
+++ b/2022/02/25/GAMES101-Geometry-2/公式.docx
@@ -5,9 +5,6 @@
     <w:p>
       <w:pPr>
         <w:pStyle w:val="MTDisplayEquation"/>
-        <w:rPr>
-          <w:rFonts w:hint="eastAsia"/>
-        </w:rPr>
       </w:pPr>
       <w:r>
         <w:rPr>
@@ -33,10 +30,10 @@
             <v:path o:extrusionok="f" gradientshapeok="t" o:connecttype="rect"/>
             <o:lock v:ext="edit" aspectratio="t"/>
           </v:shapetype>
-          <v:shape id="_x0000_i1047" type="#_x0000_t75" style="width:97.1pt;height:58pt" o:ole="">
+          <v:shape id="_x0000_i1025" type="#_x0000_t75" style="width:97.1pt;height:58pt" o:ole="">
             <v:imagedata r:id="rId4" o:title=""/>
           </v:shape>
-          <o:OLEObject Type="Embed" ProgID="Equation.DSMT4" ShapeID="_x0000_i1047" DrawAspect="Content" ObjectID="_1707404917" r:id="rId5"/>
+          <o:OLEObject Type="Embed" ProgID="Equation.DSMT4" ShapeID="_x0000_i1025" DrawAspect="Content" ObjectID="_1707511884" r:id="rId5"/>
         </w:object>
       </w:r>
     </w:p>
@@ -98,11 +95,6 @@
       </w:r>
     </w:p>
     <w:p>
-      <w:pPr>
-        <w:rPr>
-          <w:rFonts w:hint="eastAsia"/>
-        </w:rPr>
-      </w:pPr>
       <w:r>
         <w:t>\end{align}\]</w:t>
       </w:r>
@@ -119,10 +111,10 @@
           <w:position w:val="-72"/>
         </w:rPr>
         <w:object w:dxaOrig="4700" w:dyaOrig="1560">
-          <v:shape id="_x0000_i1083" type="#_x0000_t75" style="width:234.9pt;height:77.85pt" o:ole="">
+          <v:shape id="_x0000_i1026" type="#_x0000_t75" style="width:234.9pt;height:77.85pt" o:ole="">
             <v:imagedata r:id="rId6" o:title=""/>
           </v:shape>
-          <o:OLEObject Type="Embed" ProgID="Equation.DSMT4" ShapeID="_x0000_i1083" DrawAspect="Content" ObjectID="_1707404918" r:id="rId7"/>
+          <o:OLEObject Type="Embed" ProgID="Equation.DSMT4" ShapeID="_x0000_i1026" DrawAspect="Content" ObjectID="_1707511885" r:id="rId7"/>
         </w:object>
       </w:r>
     </w:p>
@@ -135,10 +127,10 @@
           <w:position w:val="-12"/>
         </w:rPr>
         <w:object w:dxaOrig="3019" w:dyaOrig="380">
-          <v:shape id="_x0000_i1096" type="#_x0000_t75" style="width:150.85pt;height:18.9pt" o:ole="">
+          <v:shape id="_x0000_i1027" type="#_x0000_t75" style="width:150.85pt;height:18.9pt" o:ole="">
             <v:imagedata r:id="rId8" o:title=""/>
           </v:shape>
-          <o:OLEObject Type="Embed" ProgID="Equation.DSMT4" ShapeID="_x0000_i1096" DrawAspect="Content" ObjectID="_1707404919" r:id="rId9"/>
+          <o:OLEObject Type="Embed" ProgID="Equation.DSMT4" ShapeID="_x0000_i1027" DrawAspect="Content" ObjectID="_1707511886" r:id="rId9"/>
         </w:object>
       </w:r>
     </w:p>
@@ -148,14 +140,12 @@
           <w:position w:val="-30"/>
         </w:rPr>
         <w:object w:dxaOrig="1500" w:dyaOrig="720">
-          <v:shape id="_x0000_i1116" type="#_x0000_t75" style="width:74.95pt;height:36.15pt" o:ole="">
+          <v:shape id="_x0000_i1028" type="#_x0000_t75" style="width:74.95pt;height:36.15pt" o:ole="">
             <v:imagedata r:id="rId10" o:title=""/>
           </v:shape>
-          <o:OLEObject Type="Embed" ProgID="Equation.DSMT4" ShapeID="_x0000_i1116" DrawAspect="Content" ObjectID="_1707404920" r:id="rId11"/>
+          <o:OLEObject Type="Embed" ProgID="Equation.DSMT4" ShapeID="_x0000_i1028" DrawAspect="Content" ObjectID="_1707511887" r:id="rId11"/>
         </w:object>
       </w:r>
-      <w:bookmarkStart w:id="0" w:name="_GoBack"/>
-      <w:bookmarkEnd w:id="0"/>
     </w:p>
     <w:p>
       <w:r>
@@ -163,15 +153,43 @@
           <w:position w:val="-28"/>
         </w:rPr>
         <w:object w:dxaOrig="1719" w:dyaOrig="680">
-          <v:shape id="_x0000_i1128" type="#_x0000_t75" style="width:86pt;height:33.9pt" o:ole="">
+          <v:shape id="_x0000_i1029" type="#_x0000_t75" style="width:86pt;height:33.9pt" o:ole="">
             <v:imagedata r:id="rId12" o:title=""/>
           </v:shape>
-          <o:OLEObject Type="Embed" ProgID="Equation.DSMT4" ShapeID="_x0000_i1128" DrawAspect="Content" ObjectID="_1707404921" r:id="rId13"/>
+          <o:OLEObject Type="Embed" ProgID="Equation.DSMT4" ShapeID="_x0000_i1029" DrawAspect="Content" ObjectID="_1707511888" r:id="rId13"/>
         </w:object>
       </w:r>
       <w:r>
         <w:t xml:space="preserve"> </w:t>
       </w:r>
+    </w:p>
+    <w:p>
+      <w:bookmarkStart w:id="0" w:name="_GoBack"/>
+      <w:r>
+        <w:t>\[{b}'(</w:t>
+      </w:r>
+      <w:proofErr w:type="gramStart"/>
+      <w:r>
+        <w:t>0)=</w:t>
+      </w:r>
+      <w:proofErr w:type="gramEnd"/>
+      <w:r>
+        <w:t xml:space="preserve">3({{b}_{1}}-{{b}_{0}})\] </w:t>
+      </w:r>
+    </w:p>
+    <w:p>
+      <w:r>
+        <w:t>\[{b}'(</w:t>
+      </w:r>
+      <w:proofErr w:type="gramStart"/>
+      <w:r>
+        <w:t>1)=</w:t>
+      </w:r>
+      <w:proofErr w:type="gramEnd"/>
+      <w:r>
+        <w:t>3({{b}_{3}}-{{b}_{2}})\]</w:t>
+      </w:r>
+      <w:bookmarkEnd w:id="0"/>
     </w:p>
     <w:sectPr>
       <w:pgSz w:w="11906" w:h="16838"/>

</xml_diff>